<commit_message>
Fix Race Collapse Variable
race_ethn_5cat previously erroneously omitted NHAsian, fixed.
</commit_message>
<xml_diff>
--- a/tables/Comparative Table - All Subjects by Adherence - FORMATTED.docx
+++ b/tables/Comparative Table - All Subjects by Adherence - FORMATTED.docx
@@ -2043,18 +2043,20 @@
               <w:jc w:val="right"/>
               <w:cnfStyle w:val="000000000000" w:firstRow="0" w:lastRow="0" w:firstColumn="0" w:lastColumn="0" w:oddVBand="0" w:evenVBand="0" w:oddHBand="0" w:evenHBand="0" w:firstRowFirstColumn="0" w:firstRowLastColumn="0" w:lastRowFirstColumn="0" w:lastRowLastColumn="0"/>
               <w:rPr>
-                <w:sz w:val="20"/>
-                <w:szCs w:val="20"/>
-              </w:rPr>
-            </w:pPr>
-            <w:r>
-              <w:rPr>
-                <w:rFonts w:ascii="Arial" w:eastAsia="Arial" w:hAnsi="Arial" w:cs="Arial"/>
-                <w:color w:val="000000"/>
-                <w:sz w:val="22"/>
-                <w:szCs w:val="22"/>
-              </w:rPr>
-              <w:t>0</w:t>
+                <w:rFonts w:ascii="Arial" w:eastAsia="Arial" w:hAnsi="Arial" w:cs="Arial"/>
+                <w:color w:val="000000"/>
+                <w:sz w:val="22"/>
+                <w:szCs w:val="22"/>
+              </w:rPr>
+            </w:pPr>
+            <w:r>
+              <w:rPr>
+                <w:rFonts w:ascii="Arial" w:eastAsia="Arial" w:hAnsi="Arial" w:cs="Arial"/>
+                <w:color w:val="000000"/>
+                <w:sz w:val="22"/>
+                <w:szCs w:val="22"/>
+              </w:rPr>
+              <w:t>116</w:t>
             </w:r>
           </w:p>
         </w:tc>
@@ -2075,18 +2077,20 @@
               <w:ind w:left="100" w:right="100"/>
               <w:cnfStyle w:val="000000000000" w:firstRow="0" w:lastRow="0" w:firstColumn="0" w:lastColumn="0" w:oddVBand="0" w:evenVBand="0" w:oddHBand="0" w:evenHBand="0" w:firstRowFirstColumn="0" w:firstRowLastColumn="0" w:lastRowFirstColumn="0" w:lastRowLastColumn="0"/>
               <w:rPr>
-                <w:sz w:val="20"/>
-                <w:szCs w:val="20"/>
-              </w:rPr>
-            </w:pPr>
-            <w:r>
-              <w:rPr>
-                <w:rFonts w:ascii="Arial" w:eastAsia="Arial" w:hAnsi="Arial" w:cs="Arial"/>
-                <w:color w:val="000000"/>
-                <w:sz w:val="22"/>
-                <w:szCs w:val="22"/>
-              </w:rPr>
-              <w:t xml:space="preserve">0.0 </w:t>
+                <w:rFonts w:ascii="Arial" w:eastAsia="Arial" w:hAnsi="Arial" w:cs="Arial"/>
+                <w:color w:val="000000"/>
+                <w:sz w:val="22"/>
+                <w:szCs w:val="22"/>
+              </w:rPr>
+            </w:pPr>
+            <w:r>
+              <w:rPr>
+                <w:rFonts w:ascii="Arial" w:eastAsia="Arial" w:hAnsi="Arial" w:cs="Arial"/>
+                <w:color w:val="000000"/>
+                <w:sz w:val="22"/>
+                <w:szCs w:val="22"/>
+              </w:rPr>
+              <w:t>11.9 (10.0 - 14.1)</w:t>
             </w:r>
           </w:p>
         </w:tc>
@@ -2108,18 +2112,20 @@
               <w:jc w:val="right"/>
               <w:cnfStyle w:val="000000000000" w:firstRow="0" w:lastRow="0" w:firstColumn="0" w:lastColumn="0" w:oddVBand="0" w:evenVBand="0" w:oddHBand="0" w:evenHBand="0" w:firstRowFirstColumn="0" w:firstRowLastColumn="0" w:lastRowFirstColumn="0" w:lastRowLastColumn="0"/>
               <w:rPr>
-                <w:sz w:val="20"/>
-                <w:szCs w:val="20"/>
-              </w:rPr>
-            </w:pPr>
-            <w:r>
-              <w:rPr>
-                <w:rFonts w:ascii="Arial" w:eastAsia="Arial" w:hAnsi="Arial" w:cs="Arial"/>
-                <w:color w:val="000000"/>
-                <w:sz w:val="22"/>
-                <w:szCs w:val="22"/>
-              </w:rPr>
-              <w:t>0</w:t>
+                <w:rFonts w:ascii="Arial" w:eastAsia="Arial" w:hAnsi="Arial" w:cs="Arial"/>
+                <w:color w:val="000000"/>
+                <w:sz w:val="22"/>
+                <w:szCs w:val="22"/>
+              </w:rPr>
+            </w:pPr>
+            <w:r>
+              <w:rPr>
+                <w:rFonts w:ascii="Arial" w:eastAsia="Arial" w:hAnsi="Arial" w:cs="Arial"/>
+                <w:color w:val="000000"/>
+                <w:sz w:val="22"/>
+                <w:szCs w:val="22"/>
+              </w:rPr>
+              <w:t>57</w:t>
             </w:r>
           </w:p>
         </w:tc>
@@ -2140,18 +2146,20 @@
               <w:ind w:left="100" w:right="100"/>
               <w:cnfStyle w:val="000000000000" w:firstRow="0" w:lastRow="0" w:firstColumn="0" w:lastColumn="0" w:oddVBand="0" w:evenVBand="0" w:oddHBand="0" w:evenHBand="0" w:firstRowFirstColumn="0" w:firstRowLastColumn="0" w:lastRowFirstColumn="0" w:lastRowLastColumn="0"/>
               <w:rPr>
-                <w:sz w:val="20"/>
-                <w:szCs w:val="20"/>
-              </w:rPr>
-            </w:pPr>
-            <w:r>
-              <w:rPr>
-                <w:rFonts w:ascii="Arial" w:eastAsia="Arial" w:hAnsi="Arial" w:cs="Arial"/>
-                <w:color w:val="000000"/>
-                <w:sz w:val="22"/>
-                <w:szCs w:val="22"/>
-              </w:rPr>
-              <w:t>0.0</w:t>
+                <w:rFonts w:ascii="Arial" w:eastAsia="Arial" w:hAnsi="Arial" w:cs="Arial"/>
+                <w:color w:val="000000"/>
+                <w:sz w:val="22"/>
+                <w:szCs w:val="22"/>
+              </w:rPr>
+            </w:pPr>
+            <w:r>
+              <w:rPr>
+                <w:rFonts w:ascii="Arial" w:eastAsia="Arial" w:hAnsi="Arial" w:cs="Arial"/>
+                <w:color w:val="000000"/>
+                <w:sz w:val="22"/>
+                <w:szCs w:val="22"/>
+              </w:rPr>
+              <w:t>11.0 (8.6 - 14.0)</w:t>
             </w:r>
           </w:p>
         </w:tc>
@@ -2170,7 +2178,6 @@
               </w:pBdr>
               <w:spacing w:before="100" w:after="100"/>
               <w:ind w:left="100" w:right="100"/>
-              <w:jc w:val="right"/>
               <w:cnfStyle w:val="000000000000" w:firstRow="0" w:lastRow="0" w:firstColumn="0" w:lastColumn="0" w:oddVBand="0" w:evenVBand="0" w:oddHBand="0" w:evenHBand="0" w:firstRowFirstColumn="0" w:firstRowLastColumn="0" w:lastRowFirstColumn="0" w:lastRowLastColumn="0"/>
               <w:rPr>
                 <w:sz w:val="20"/>
@@ -2257,18 +2264,20 @@
               <w:jc w:val="right"/>
               <w:cnfStyle w:val="000000100000" w:firstRow="0" w:lastRow="0" w:firstColumn="0" w:lastColumn="0" w:oddVBand="0" w:evenVBand="0" w:oddHBand="1" w:evenHBand="0" w:firstRowFirstColumn="0" w:firstRowLastColumn="0" w:lastRowFirstColumn="0" w:lastRowLastColumn="0"/>
               <w:rPr>
-                <w:sz w:val="20"/>
-                <w:szCs w:val="20"/>
-              </w:rPr>
-            </w:pPr>
-            <w:r>
-              <w:rPr>
-                <w:rFonts w:ascii="Arial" w:eastAsia="Arial" w:hAnsi="Arial" w:cs="Arial"/>
-                <w:color w:val="000000"/>
-                <w:sz w:val="22"/>
-                <w:szCs w:val="22"/>
-              </w:rPr>
-              <w:t>161</w:t>
+                <w:rFonts w:ascii="Arial" w:eastAsia="Arial" w:hAnsi="Arial" w:cs="Arial"/>
+                <w:color w:val="000000"/>
+                <w:sz w:val="22"/>
+                <w:szCs w:val="22"/>
+              </w:rPr>
+            </w:pPr>
+            <w:r>
+              <w:rPr>
+                <w:rFonts w:ascii="Arial" w:eastAsia="Arial" w:hAnsi="Arial" w:cs="Arial"/>
+                <w:color w:val="000000"/>
+                <w:sz w:val="22"/>
+                <w:szCs w:val="22"/>
+              </w:rPr>
+              <w:t>45</w:t>
             </w:r>
           </w:p>
         </w:tc>
@@ -2289,18 +2298,20 @@
               <w:ind w:left="100" w:right="100"/>
               <w:cnfStyle w:val="000000100000" w:firstRow="0" w:lastRow="0" w:firstColumn="0" w:lastColumn="0" w:oddVBand="0" w:evenVBand="0" w:oddHBand="1" w:evenHBand="0" w:firstRowFirstColumn="0" w:firstRowLastColumn="0" w:lastRowFirstColumn="0" w:lastRowLastColumn="0"/>
               <w:rPr>
-                <w:sz w:val="20"/>
-                <w:szCs w:val="20"/>
-              </w:rPr>
-            </w:pPr>
-            <w:r>
-              <w:rPr>
-                <w:rFonts w:ascii="Arial" w:eastAsia="Arial" w:hAnsi="Arial" w:cs="Arial"/>
-                <w:color w:val="000000"/>
-                <w:sz w:val="22"/>
-                <w:szCs w:val="22"/>
-              </w:rPr>
-              <w:t>16.5 (14.3 - 19.0)</w:t>
+                <w:rFonts w:ascii="Arial" w:eastAsia="Arial" w:hAnsi="Arial" w:cs="Arial"/>
+                <w:color w:val="000000"/>
+                <w:sz w:val="22"/>
+                <w:szCs w:val="22"/>
+              </w:rPr>
+            </w:pPr>
+            <w:r>
+              <w:rPr>
+                <w:rFonts w:ascii="Arial" w:eastAsia="Arial" w:hAnsi="Arial" w:cs="Arial"/>
+                <w:color w:val="000000"/>
+                <w:sz w:val="22"/>
+                <w:szCs w:val="22"/>
+              </w:rPr>
+              <w:t>4.6 (3.5 - 6.1)</w:t>
             </w:r>
           </w:p>
         </w:tc>
@@ -2322,18 +2333,20 @@
               <w:jc w:val="right"/>
               <w:cnfStyle w:val="000000100000" w:firstRow="0" w:lastRow="0" w:firstColumn="0" w:lastColumn="0" w:oddVBand="0" w:evenVBand="0" w:oddHBand="1" w:evenHBand="0" w:firstRowFirstColumn="0" w:firstRowLastColumn="0" w:lastRowFirstColumn="0" w:lastRowLastColumn="0"/>
               <w:rPr>
-                <w:sz w:val="20"/>
-                <w:szCs w:val="20"/>
-              </w:rPr>
-            </w:pPr>
-            <w:r>
-              <w:rPr>
-                <w:rFonts w:ascii="Arial" w:eastAsia="Arial" w:hAnsi="Arial" w:cs="Arial"/>
-                <w:color w:val="000000"/>
-                <w:sz w:val="22"/>
-                <w:szCs w:val="22"/>
-              </w:rPr>
-              <w:t>74</w:t>
+                <w:rFonts w:ascii="Arial" w:eastAsia="Arial" w:hAnsi="Arial" w:cs="Arial"/>
+                <w:color w:val="000000"/>
+                <w:sz w:val="22"/>
+                <w:szCs w:val="22"/>
+              </w:rPr>
+            </w:pPr>
+            <w:r>
+              <w:rPr>
+                <w:rFonts w:ascii="Arial" w:eastAsia="Arial" w:hAnsi="Arial" w:cs="Arial"/>
+                <w:color w:val="000000"/>
+                <w:sz w:val="22"/>
+                <w:szCs w:val="22"/>
+              </w:rPr>
+              <w:t>17</w:t>
             </w:r>
           </w:p>
         </w:tc>
@@ -2354,18 +2367,20 @@
               <w:ind w:left="100" w:right="100"/>
               <w:cnfStyle w:val="000000100000" w:firstRow="0" w:lastRow="0" w:firstColumn="0" w:lastColumn="0" w:oddVBand="0" w:evenVBand="0" w:oddHBand="1" w:evenHBand="0" w:firstRowFirstColumn="0" w:firstRowLastColumn="0" w:lastRowFirstColumn="0" w:lastRowLastColumn="0"/>
               <w:rPr>
-                <w:sz w:val="20"/>
-                <w:szCs w:val="20"/>
-              </w:rPr>
-            </w:pPr>
-            <w:r>
-              <w:rPr>
-                <w:rFonts w:ascii="Arial" w:eastAsia="Arial" w:hAnsi="Arial" w:cs="Arial"/>
-                <w:color w:val="000000"/>
-                <w:sz w:val="22"/>
-                <w:szCs w:val="22"/>
-              </w:rPr>
-              <w:t>14.3 (11.5 - 17.6)</w:t>
+                <w:rFonts w:ascii="Arial" w:eastAsia="Arial" w:hAnsi="Arial" w:cs="Arial"/>
+                <w:color w:val="000000"/>
+                <w:sz w:val="22"/>
+                <w:szCs w:val="22"/>
+              </w:rPr>
+            </w:pPr>
+            <w:r>
+              <w:rPr>
+                <w:rFonts w:ascii="Arial" w:eastAsia="Arial" w:hAnsi="Arial" w:cs="Arial"/>
+                <w:color w:val="000000"/>
+                <w:sz w:val="22"/>
+                <w:szCs w:val="22"/>
+              </w:rPr>
+              <w:t>3.3 (2.0 - 5.2)</w:t>
             </w:r>
           </w:p>
         </w:tc>
@@ -2384,7 +2399,6 @@
               </w:pBdr>
               <w:spacing w:before="100" w:after="100"/>
               <w:ind w:left="100" w:right="100"/>
-              <w:jc w:val="right"/>
               <w:cnfStyle w:val="000000100000" w:firstRow="0" w:lastRow="0" w:firstColumn="0" w:lastColumn="0" w:oddVBand="0" w:evenVBand="0" w:oddHBand="1" w:evenHBand="0" w:firstRowFirstColumn="0" w:firstRowLastColumn="0" w:lastRowFirstColumn="0" w:lastRowLastColumn="0"/>
               <w:rPr>
                 <w:sz w:val="20"/>
@@ -7012,10 +7026,7 @@
         <w:t>Table 3: Health Status Statistics</w:t>
       </w:r>
       <w:r>
-        <w:t xml:space="preserve"> </w:t>
-      </w:r>
-      <w:r>
-        <w:t>(N =</w:t>
+        <w:t xml:space="preserve"> (N =</w:t>
       </w:r>
       <w:r>
         <w:t>1,492</w:t>
@@ -7071,7 +7082,6 @@
               <w:rPr>
                 <w:b/>
                 <w:bCs/>
-                <w:i/>
                 <w:sz w:val="20"/>
                 <w:szCs w:val="20"/>
               </w:rPr>
@@ -11663,7 +11673,6 @@
               <w:rPr>
                 <w:b/>
                 <w:bCs/>
-                <w:i/>
                 <w:sz w:val="20"/>
                 <w:szCs w:val="20"/>
               </w:rPr>

</xml_diff>